<commit_message>
BLA-003 – Implement Form
</commit_message>
<xml_diff>
--- a/W3 - PRACTICE -  UI Architecture.docx
+++ b/W3 - PRACTICE -  UI Architecture.docx
@@ -2613,10 +2613,10 @@
         <w:tblLook w:val="04A0" w:firstRow="1" w:lastRow="0" w:firstColumn="1" w:lastColumn="0" w:noHBand="0" w:noVBand="1"/>
       </w:tblPr>
       <w:tblGrid>
-        <w:gridCol w:w="1980"/>
-        <w:gridCol w:w="3544"/>
-        <w:gridCol w:w="1842"/>
-        <w:gridCol w:w="1984"/>
+        <w:gridCol w:w="1896"/>
+        <w:gridCol w:w="3268"/>
+        <w:gridCol w:w="2288"/>
+        <w:gridCol w:w="1898"/>
       </w:tblGrid>
       <w:tr>
         <w:tc>
@@ -2742,6 +2742,12 @@
                 <w:rFonts w:asciiTheme="majorHAnsi" w:hAnsiTheme="majorHAnsi" w:cstheme="majorHAnsi"/>
               </w:rPr>
             </w:pPr>
+            <w:r>
+              <w:rPr>
+                <w:rFonts w:asciiTheme="majorHAnsi" w:hAnsiTheme="majorHAnsi" w:cstheme="majorHAnsi"/>
+              </w:rPr>
+              <w:t>Screen widget</w:t>
+            </w:r>
           </w:p>
           <w:p>
             <w:pPr>
@@ -2768,6 +2774,72 @@
                 <w:rFonts w:asciiTheme="majorHAnsi" w:hAnsiTheme="majorHAnsi" w:cstheme="majorHAnsi"/>
               </w:rPr>
             </w:pPr>
+            <w:r>
+              <w:rPr>
+                <w:rFonts w:asciiTheme="majorHAnsi" w:hAnsiTheme="majorHAnsi" w:cstheme="majorHAnsi"/>
+              </w:rPr>
+              <w:t>Text: string,</w:t>
+            </w:r>
+          </w:p>
+          <w:p>
+            <w:pPr>
+              <w:rPr>
+                <w:rFonts w:asciiTheme="majorHAnsi" w:hAnsiTheme="majorHAnsi" w:cstheme="majorHAnsi"/>
+              </w:rPr>
+            </w:pPr>
+            <w:proofErr w:type="spellStart"/>
+            <w:proofErr w:type="gramStart"/>
+            <w:r>
+              <w:rPr>
+                <w:rFonts w:asciiTheme="majorHAnsi" w:hAnsiTheme="majorHAnsi" w:cstheme="majorHAnsi"/>
+              </w:rPr>
+              <w:t>Type:buttontype</w:t>
+            </w:r>
+            <w:proofErr w:type="spellEnd"/>
+            <w:proofErr w:type="gramEnd"/>
+            <w:r>
+              <w:rPr>
+                <w:rFonts w:asciiTheme="majorHAnsi" w:hAnsiTheme="majorHAnsi" w:cstheme="majorHAnsi"/>
+              </w:rPr>
+              <w:t>,</w:t>
+            </w:r>
+          </w:p>
+          <w:p>
+            <w:pPr>
+              <w:rPr>
+                <w:rFonts w:asciiTheme="majorHAnsi" w:hAnsiTheme="majorHAnsi" w:cstheme="majorHAnsi"/>
+              </w:rPr>
+            </w:pPr>
+            <w:proofErr w:type="spellStart"/>
+            <w:proofErr w:type="gramStart"/>
+            <w:r>
+              <w:rPr>
+                <w:rFonts w:asciiTheme="majorHAnsi" w:hAnsiTheme="majorHAnsi" w:cstheme="majorHAnsi"/>
+              </w:rPr>
+              <w:t>buttonIcon:iconData</w:t>
+            </w:r>
+            <w:proofErr w:type="spellEnd"/>
+            <w:proofErr w:type="gramEnd"/>
+            <w:r>
+              <w:rPr>
+                <w:rFonts w:asciiTheme="majorHAnsi" w:hAnsiTheme="majorHAnsi" w:cstheme="majorHAnsi"/>
+              </w:rPr>
+              <w:t>,</w:t>
+            </w:r>
+          </w:p>
+          <w:p>
+            <w:pPr>
+              <w:rPr>
+                <w:rFonts w:asciiTheme="majorHAnsi" w:hAnsiTheme="majorHAnsi" w:cstheme="majorHAnsi"/>
+              </w:rPr>
+            </w:pPr>
+          </w:p>
+          <w:p>
+            <w:pPr>
+              <w:rPr>
+                <w:rFonts w:asciiTheme="majorHAnsi" w:hAnsiTheme="majorHAnsi" w:cstheme="majorHAnsi"/>
+              </w:rPr>
+            </w:pPr>
           </w:p>
         </w:tc>
         <w:tc>
@@ -2780,6 +2852,28 @@
                 <w:rFonts w:asciiTheme="majorHAnsi" w:hAnsiTheme="majorHAnsi" w:cstheme="majorHAnsi"/>
               </w:rPr>
             </w:pPr>
+            <w:proofErr w:type="spellStart"/>
+            <w:proofErr w:type="gramStart"/>
+            <w:r>
+              <w:rPr>
+                <w:rFonts w:asciiTheme="majorHAnsi" w:hAnsiTheme="majorHAnsi" w:cstheme="majorHAnsi"/>
+              </w:rPr>
+              <w:t>Onpress</w:t>
+            </w:r>
+            <w:proofErr w:type="spellEnd"/>
+            <w:r>
+              <w:rPr>
+                <w:rFonts w:asciiTheme="majorHAnsi" w:hAnsiTheme="majorHAnsi" w:cstheme="majorHAnsi"/>
+              </w:rPr>
+              <w:t>(</w:t>
+            </w:r>
+            <w:proofErr w:type="gramEnd"/>
+            <w:r>
+              <w:rPr>
+                <w:rFonts w:asciiTheme="majorHAnsi" w:hAnsiTheme="majorHAnsi" w:cstheme="majorHAnsi"/>
+              </w:rPr>
+              <w:t>)</w:t>
+            </w:r>
           </w:p>
         </w:tc>
       </w:tr>
@@ -3612,6 +3706,70 @@
         </w:pBdr>
         <w:jc w:val="center"/>
       </w:pPr>
+      <w:proofErr w:type="spellStart"/>
+      <w:proofErr w:type="gramStart"/>
+      <w:r>
+        <w:t>departureLocation</w:t>
+      </w:r>
+      <w:r>
+        <w:t>:location</w:t>
+      </w:r>
+      <w:proofErr w:type="spellEnd"/>
+      <w:proofErr w:type="gramEnd"/>
+      <w:r>
+        <w:t>,</w:t>
+      </w:r>
+      <w:r>
+        <w:t xml:space="preserve"> </w:t>
+      </w:r>
+      <w:proofErr w:type="spellStart"/>
+      <w:proofErr w:type="gramStart"/>
+      <w:r>
+        <w:t>arrivalLocation</w:t>
+      </w:r>
+      <w:r>
+        <w:t>:location</w:t>
+      </w:r>
+      <w:proofErr w:type="gramEnd"/>
+      <w:r>
+        <w:t>,</w:t>
+      </w:r>
+      <w:proofErr w:type="gramStart"/>
+      <w:r>
+        <w:t>datetravel:date</w:t>
+      </w:r>
+      <w:proofErr w:type="gramEnd"/>
+      <w:r>
+        <w:t>,</w:t>
+      </w:r>
+      <w:proofErr w:type="gramStart"/>
+      <w:r>
+        <w:t>passenger:int</w:t>
+      </w:r>
+      <w:r>
+        <w:t>.for</w:t>
+      </w:r>
+      <w:proofErr w:type="spellEnd"/>
+      <w:proofErr w:type="gramEnd"/>
+      <w:r>
+        <w:t xml:space="preserve"> default </w:t>
+      </w:r>
+      <w:proofErr w:type="gramStart"/>
+      <w:r>
+        <w:t>values :</w:t>
+      </w:r>
+      <w:proofErr w:type="gramEnd"/>
+      <w:r>
+        <w:t xml:space="preserve"> location can be leave </w:t>
+      </w:r>
+      <w:proofErr w:type="gramStart"/>
+      <w:r>
+        <w:t>empty ,date :now</w:t>
+      </w:r>
+      <w:proofErr w:type="gramEnd"/>
+      <w:r>
+        <w:t xml:space="preserve"> and passenger: 1</w:t>
+      </w:r>
     </w:p>
     <w:p>
       <w:pPr>
@@ -3702,6 +3860,38 @@
           <w:right w:val="single" w:sz="4" w:space="4" w:color="auto"/>
         </w:pBdr>
       </w:pPr>
+      <w:r>
+        <w:t>Search button is enabled</w:t>
+      </w:r>
+      <w:r>
+        <w:t xml:space="preserve"> when all data had been </w:t>
+      </w:r>
+      <w:proofErr w:type="spellStart"/>
+      <w:proofErr w:type="gramStart"/>
+      <w:r>
+        <w:t>input.type</w:t>
+      </w:r>
+      <w:proofErr w:type="spellEnd"/>
+      <w:proofErr w:type="gramEnd"/>
+      <w:r>
+        <w:t xml:space="preserve"> of data is pop </w:t>
+      </w:r>
+      <w:proofErr w:type="gramStart"/>
+      <w:r>
+        <w:t>compare</w:t>
+      </w:r>
+      <w:proofErr w:type="gramEnd"/>
+      <w:r>
+        <w:t xml:space="preserve"> to all data that had input (</w:t>
+      </w:r>
+      <w:proofErr w:type="spellStart"/>
+      <w:r>
+        <w:t>ridepref</w:t>
+      </w:r>
+      <w:proofErr w:type="spellEnd"/>
+      <w:r>
+        <w:t>)</w:t>
+      </w:r>
     </w:p>
     <w:p>
       <w:pPr>
@@ -3817,10 +4007,10 @@
         <w:tblLook w:val="04A0" w:firstRow="1" w:lastRow="0" w:firstColumn="1" w:lastColumn="0" w:noHBand="0" w:noVBand="1"/>
       </w:tblPr>
       <w:tblGrid>
-        <w:gridCol w:w="1980"/>
-        <w:gridCol w:w="3544"/>
-        <w:gridCol w:w="1842"/>
-        <w:gridCol w:w="1984"/>
+        <w:gridCol w:w="2571"/>
+        <w:gridCol w:w="2722"/>
+        <w:gridCol w:w="2089"/>
+        <w:gridCol w:w="1968"/>
       </w:tblGrid>
       <w:tr>
         <w:tc>
@@ -3955,6 +4145,35 @@
                 <w:rFonts w:asciiTheme="majorHAnsi" w:hAnsiTheme="majorHAnsi" w:cstheme="majorHAnsi"/>
               </w:rPr>
             </w:pPr>
+            <w:r>
+              <w:rPr>
+                <w:rFonts w:asciiTheme="majorHAnsi" w:hAnsiTheme="majorHAnsi" w:cstheme="majorHAnsi"/>
+              </w:rPr>
+              <w:t>Text: string,</w:t>
+            </w:r>
+          </w:p>
+          <w:p>
+            <w:pPr>
+              <w:rPr>
+                <w:rFonts w:asciiTheme="majorHAnsi" w:hAnsiTheme="majorHAnsi" w:cstheme="majorHAnsi"/>
+              </w:rPr>
+            </w:pPr>
+            <w:proofErr w:type="spellStart"/>
+            <w:proofErr w:type="gramStart"/>
+            <w:r>
+              <w:rPr>
+                <w:rFonts w:asciiTheme="majorHAnsi" w:hAnsiTheme="majorHAnsi" w:cstheme="majorHAnsi"/>
+              </w:rPr>
+              <w:t>Type:buttontype</w:t>
+            </w:r>
+            <w:proofErr w:type="spellEnd"/>
+            <w:proofErr w:type="gramEnd"/>
+            <w:r>
+              <w:rPr>
+                <w:rFonts w:asciiTheme="majorHAnsi" w:hAnsiTheme="majorHAnsi" w:cstheme="majorHAnsi"/>
+              </w:rPr>
+              <w:t>,</w:t>
+            </w:r>
           </w:p>
         </w:tc>
         <w:tc>
@@ -3967,6 +4186,28 @@
                 <w:rFonts w:asciiTheme="majorHAnsi" w:hAnsiTheme="majorHAnsi" w:cstheme="majorHAnsi"/>
               </w:rPr>
             </w:pPr>
+            <w:proofErr w:type="spellStart"/>
+            <w:proofErr w:type="gramStart"/>
+            <w:r>
+              <w:rPr>
+                <w:rFonts w:asciiTheme="majorHAnsi" w:hAnsiTheme="majorHAnsi" w:cstheme="majorHAnsi"/>
+              </w:rPr>
+              <w:t>Onpress</w:t>
+            </w:r>
+            <w:proofErr w:type="spellEnd"/>
+            <w:r>
+              <w:rPr>
+                <w:rFonts w:asciiTheme="majorHAnsi" w:hAnsiTheme="majorHAnsi" w:cstheme="majorHAnsi"/>
+              </w:rPr>
+              <w:t>(</w:t>
+            </w:r>
+            <w:proofErr w:type="gramEnd"/>
+            <w:r>
+              <w:rPr>
+                <w:rFonts w:asciiTheme="majorHAnsi" w:hAnsiTheme="majorHAnsi" w:cstheme="majorHAnsi"/>
+              </w:rPr>
+              <w:t>)</w:t>
+            </w:r>
           </w:p>
         </w:tc>
       </w:tr>
@@ -3978,6 +4219,27 @@
           <w:tcPr>
             <w:tcW w:w="1980" w:type="dxa"/>
           </w:tcPr>
+          <w:p>
+            <w:pPr>
+              <w:shd w:val="clear" w:color="auto" w:fill="16191D"/>
+              <w:spacing w:line="345" w:lineRule="atLeast"/>
+              <w:rPr>
+                <w:rFonts w:ascii="Menlo" w:hAnsi="Menlo" w:cs="Menlo"/>
+                <w:color w:val="ABB2BF"/>
+                <w:sz w:val="23"/>
+                <w:szCs w:val="23"/>
+              </w:rPr>
+            </w:pPr>
+            <w:r>
+              <w:rPr>
+                <w:rFonts w:ascii="Menlo" w:hAnsi="Menlo" w:cs="Menlo"/>
+                <w:color w:val="E5C07B"/>
+                <w:sz w:val="23"/>
+                <w:szCs w:val="23"/>
+              </w:rPr>
+              <w:t>BlaDivider</w:t>
+            </w:r>
+          </w:p>
           <w:p>
             <w:pPr>
               <w:rPr>
@@ -3997,6 +4259,13 @@
                 <w:color w:val="FF0000"/>
               </w:rPr>
             </w:pPr>
+            <w:r>
+              <w:rPr>
+                <w:rFonts w:asciiTheme="majorHAnsi" w:hAnsiTheme="majorHAnsi" w:cstheme="majorHAnsi"/>
+                <w:color w:val="FF0000"/>
+              </w:rPr>
+              <w:t>Screen widget</w:t>
+            </w:r>
           </w:p>
         </w:tc>
         <w:tc>
@@ -4034,6 +4303,27 @@
           </w:tcPr>
           <w:p>
             <w:pPr>
+              <w:shd w:val="clear" w:color="auto" w:fill="16191D"/>
+              <w:spacing w:line="345" w:lineRule="atLeast"/>
+              <w:rPr>
+                <w:rFonts w:ascii="Menlo" w:hAnsi="Menlo" w:cs="Menlo"/>
+                <w:color w:val="ABB2BF"/>
+                <w:sz w:val="23"/>
+                <w:szCs w:val="23"/>
+              </w:rPr>
+            </w:pPr>
+            <w:r>
+              <w:rPr>
+                <w:rFonts w:ascii="Menlo" w:hAnsi="Menlo" w:cs="Menlo"/>
+                <w:color w:val="E5C07B"/>
+                <w:sz w:val="23"/>
+                <w:szCs w:val="23"/>
+              </w:rPr>
+              <w:t>RidePrefFormInput</w:t>
+            </w:r>
+          </w:p>
+          <w:p>
+            <w:pPr>
               <w:rPr>
                 <w:rFonts w:asciiTheme="majorHAnsi" w:hAnsiTheme="majorHAnsi" w:cstheme="majorHAnsi"/>
               </w:rPr>
@@ -4051,6 +4341,13 @@
                 <w:color w:val="FF0000"/>
               </w:rPr>
             </w:pPr>
+            <w:r>
+              <w:rPr>
+                <w:rFonts w:asciiTheme="majorHAnsi" w:hAnsiTheme="majorHAnsi" w:cstheme="majorHAnsi"/>
+                <w:color w:val="FF0000"/>
+              </w:rPr>
+              <w:t>Screen widget</w:t>
+            </w:r>
           </w:p>
         </w:tc>
         <w:tc>
@@ -4063,6 +4360,51 @@
                 <w:rFonts w:asciiTheme="majorHAnsi" w:hAnsiTheme="majorHAnsi" w:cstheme="majorHAnsi"/>
               </w:rPr>
             </w:pPr>
+            <w:r>
+              <w:rPr>
+                <w:rFonts w:asciiTheme="majorHAnsi" w:hAnsiTheme="majorHAnsi" w:cstheme="majorHAnsi"/>
+              </w:rPr>
+              <w:t>Text:string,</w:t>
+            </w:r>
+          </w:p>
+          <w:p>
+            <w:pPr>
+              <w:rPr>
+                <w:rFonts w:asciiTheme="majorHAnsi" w:hAnsiTheme="majorHAnsi" w:cstheme="majorHAnsi"/>
+              </w:rPr>
+            </w:pPr>
+            <w:r>
+              <w:rPr>
+                <w:rFonts w:asciiTheme="majorHAnsi" w:hAnsiTheme="majorHAnsi" w:cstheme="majorHAnsi"/>
+              </w:rPr>
+              <w:t>Icondata:mainicon,</w:t>
+            </w:r>
+          </w:p>
+          <w:p>
+            <w:pPr>
+              <w:rPr>
+                <w:rFonts w:asciiTheme="majorHAnsi" w:hAnsiTheme="majorHAnsi" w:cstheme="majorHAnsi"/>
+              </w:rPr>
+            </w:pPr>
+            <w:r>
+              <w:rPr>
+                <w:rFonts w:asciiTheme="majorHAnsi" w:hAnsiTheme="majorHAnsi" w:cstheme="majorHAnsi"/>
+              </w:rPr>
+              <w:t>Icondata:subicon,</w:t>
+            </w:r>
+          </w:p>
+          <w:p>
+            <w:pPr>
+              <w:rPr>
+                <w:rFonts w:asciiTheme="majorHAnsi" w:hAnsiTheme="majorHAnsi" w:cstheme="majorHAnsi"/>
+              </w:rPr>
+            </w:pPr>
+            <w:r>
+              <w:rPr>
+                <w:rFonts w:asciiTheme="majorHAnsi" w:hAnsiTheme="majorHAnsi" w:cstheme="majorHAnsi"/>
+              </w:rPr>
+              <w:t>Bool:inittextColor</w:t>
+            </w:r>
           </w:p>
         </w:tc>
         <w:tc>
@@ -4075,6 +4417,25 @@
                 <w:rFonts w:asciiTheme="majorHAnsi" w:hAnsiTheme="majorHAnsi" w:cstheme="majorHAnsi"/>
               </w:rPr>
             </w:pPr>
+            <w:r>
+              <w:rPr>
+                <w:rFonts w:asciiTheme="majorHAnsi" w:hAnsiTheme="majorHAnsi" w:cstheme="majorHAnsi"/>
+              </w:rPr>
+              <w:t>Onclick()</w:t>
+            </w:r>
+          </w:p>
+          <w:p>
+            <w:pPr>
+              <w:rPr>
+                <w:rFonts w:asciiTheme="majorHAnsi" w:hAnsiTheme="majorHAnsi" w:cstheme="majorHAnsi"/>
+              </w:rPr>
+            </w:pPr>
+            <w:r>
+              <w:rPr>
+                <w:rFonts w:asciiTheme="majorHAnsi" w:hAnsiTheme="majorHAnsi" w:cstheme="majorHAnsi"/>
+              </w:rPr>
+              <w:t>,OnSubIconClick()</w:t>
+            </w:r>
           </w:p>
         </w:tc>
       </w:tr>
@@ -4258,6 +4619,31 @@
           <w:rFonts w:asciiTheme="majorHAnsi" w:hAnsiTheme="majorHAnsi" w:cstheme="majorHAnsi"/>
         </w:rPr>
         <w:t xml:space="preserve"> () in a clean way?</w:t>
+      </w:r>
+    </w:p>
+    <w:p>
+      <w:pPr>
+        <w:rPr>
+          <w:rFonts w:asciiTheme="majorHAnsi" w:hAnsiTheme="majorHAnsi" w:cstheme="majorHAnsi"/>
+        </w:rPr>
+      </w:pPr>
+      <w:r>
+        <w:rPr>
+          <w:rFonts w:asciiTheme="majorHAnsi" w:hAnsiTheme="majorHAnsi" w:cstheme="majorHAnsi"/>
+        </w:rPr>
+        <w:t xml:space="preserve">Using temp data </w:t>
+      </w:r>
+      <w:r>
+        <w:rPr>
+          <w:rFonts w:asciiTheme="majorHAnsi" w:hAnsiTheme="majorHAnsi" w:cstheme="majorHAnsi"/>
+        </w:rPr>
+        <w:t>technique</w:t>
+      </w:r>
+      <w:r>
+        <w:rPr>
+          <w:rFonts w:asciiTheme="majorHAnsi" w:hAnsiTheme="majorHAnsi" w:cstheme="majorHAnsi"/>
+        </w:rPr>
+        <w:t xml:space="preserve"> create other new data pass first value ,set other one with it keep going 3 time</w:t>
       </w:r>
     </w:p>
     <w:p>
@@ -5494,22 +5880,22 @@
         <w:shd w:val="clear" w:color="auto" w:fill="FFFFFF"/>
         <w:spacing w:line="285" w:lineRule="atLeast"/>
         <w:rPr>
-          <w:rFonts w:ascii="Consolas" w:eastAsia="Times New Roman" w:hAnsi="Consolas" w:cs="Times New Roman"/>
+          <w:rFonts w:ascii="Consolas" w:hAnsi="Consolas"/>
           <w:noProof/>
           <w:color w:val="000000" w:themeColor="text1"/>
           <w:sz w:val="21"/>
           <w:szCs w:val="21"/>
-          <w:lang w:val="en-US" w:bidi="km-KH"/>
-        </w:rPr>
-      </w:pPr>
-      <w:r>
-        <w:rPr>
-          <w:rFonts w:ascii="Consolas" w:eastAsia="Times New Roman" w:hAnsi="Consolas" w:cs="Times New Roman"/>
+          <w:lang w:val="en-US"/>
+        </w:rPr>
+      </w:pPr>
+      <w:r>
+        <w:rPr>
+          <w:rFonts w:ascii="Consolas" w:hAnsi="Consolas"/>
           <w:noProof/>
           <w:color w:val="000000" w:themeColor="text1"/>
           <w:sz w:val="21"/>
           <w:szCs w:val="21"/>
-          <w:lang w:val="en-US" w:bidi="km-KH"/>
+          <w:lang w:val="en-US"/>
         </w:rPr>
         <w:t>  static Route&lt;T&gt; createBottomToTopRoute&lt;T&gt;(Widget screen) {</w:t>
       </w:r>
@@ -5525,44 +5911,44 @@
         <w:shd w:val="clear" w:color="auto" w:fill="FFFFFF"/>
         <w:spacing w:line="285" w:lineRule="atLeast"/>
         <w:rPr>
-          <w:rFonts w:ascii="Consolas" w:eastAsia="Times New Roman" w:hAnsi="Consolas" w:cs="Times New Roman"/>
+          <w:rFonts w:ascii="Consolas" w:hAnsi="Consolas"/>
           <w:noProof/>
           <w:color w:val="F79646" w:themeColor="accent6"/>
           <w:sz w:val="21"/>
           <w:szCs w:val="21"/>
-          <w:lang w:val="en-US" w:bidi="km-KH"/>
-        </w:rPr>
-      </w:pPr>
-      <w:r>
-        <w:rPr>
-          <w:rFonts w:ascii="Consolas" w:eastAsia="Times New Roman" w:hAnsi="Consolas" w:cs="Times New Roman"/>
+          <w:lang w:val="en-US"/>
+        </w:rPr>
+      </w:pPr>
+      <w:r>
+        <w:rPr>
+          <w:rFonts w:ascii="Consolas" w:hAnsi="Consolas"/>
           <w:noProof/>
           <w:color w:val="000000" w:themeColor="text1"/>
           <w:sz w:val="21"/>
           <w:szCs w:val="21"/>
-          <w:lang w:val="en-US" w:bidi="km-KH"/>
+          <w:lang w:val="en-US"/>
         </w:rPr>
         <w:t xml:space="preserve">    const begin = Offset(0.0, 0.0);         </w:t>
       </w:r>
       <w:r>
         <w:rPr>
-          <w:rFonts w:ascii="Consolas" w:eastAsia="Times New Roman" w:hAnsi="Consolas" w:cs="Times New Roman"/>
+          <w:rFonts w:ascii="Consolas" w:hAnsi="Consolas"/>
           <w:noProof/>
           <w:color w:val="F79646" w:themeColor="accent6"/>
           <w:sz w:val="21"/>
           <w:szCs w:val="21"/>
-          <w:lang w:val="en-US" w:bidi="km-KH"/>
+          <w:lang w:val="en-US"/>
         </w:rPr>
         <w:t>//  TODO</w:t>
       </w:r>
       <w:r>
         <w:rPr>
-          <w:rFonts w:ascii="Consolas" w:eastAsia="Times New Roman" w:hAnsi="Consolas" w:cs="Times New Roman"/>
+          <w:rFonts w:ascii="Consolas" w:hAnsi="Consolas"/>
           <w:noProof/>
           <w:color w:val="F79646" w:themeColor="accent6"/>
           <w:sz w:val="21"/>
           <w:szCs w:val="21"/>
-          <w:lang w:val="en-US" w:bidi="km-KH"/>
+          <w:lang w:val="en-US"/>
         </w:rPr>
         <w:t xml:space="preserve"> Change this line</w:t>
       </w:r>
@@ -5578,44 +5964,44 @@
         <w:shd w:val="clear" w:color="auto" w:fill="FFFFFF"/>
         <w:spacing w:line="285" w:lineRule="atLeast"/>
         <w:rPr>
-          <w:rFonts w:ascii="Consolas" w:eastAsia="Times New Roman" w:hAnsi="Consolas" w:cs="Times New Roman"/>
+          <w:rFonts w:ascii="Consolas" w:hAnsi="Consolas"/>
           <w:noProof/>
           <w:color w:val="F79646" w:themeColor="accent6"/>
           <w:sz w:val="21"/>
           <w:szCs w:val="21"/>
-          <w:lang w:val="en-US" w:bidi="km-KH"/>
-        </w:rPr>
-      </w:pPr>
-      <w:r>
-        <w:rPr>
-          <w:rFonts w:ascii="Consolas" w:eastAsia="Times New Roman" w:hAnsi="Consolas" w:cs="Times New Roman"/>
+          <w:lang w:val="en-US"/>
+        </w:rPr>
+      </w:pPr>
+      <w:r>
+        <w:rPr>
+          <w:rFonts w:ascii="Consolas" w:hAnsi="Consolas"/>
           <w:noProof/>
           <w:color w:val="000000" w:themeColor="text1"/>
           <w:sz w:val="21"/>
           <w:szCs w:val="21"/>
-          <w:lang w:val="en-US" w:bidi="km-KH"/>
+          <w:lang w:val="en-US"/>
         </w:rPr>
         <w:t xml:space="preserve">    const end = Offset(0.0, 0.0);           </w:t>
       </w:r>
       <w:r>
         <w:rPr>
-          <w:rFonts w:ascii="Consolas" w:eastAsia="Times New Roman" w:hAnsi="Consolas" w:cs="Times New Roman"/>
+          <w:rFonts w:ascii="Consolas" w:hAnsi="Consolas"/>
           <w:noProof/>
           <w:color w:val="F79646" w:themeColor="accent6"/>
           <w:sz w:val="21"/>
           <w:szCs w:val="21"/>
-          <w:lang w:val="en-US" w:bidi="km-KH"/>
+          <w:lang w:val="en-US"/>
         </w:rPr>
         <w:t>//  TODO</w:t>
       </w:r>
       <w:r>
         <w:rPr>
-          <w:rFonts w:ascii="Consolas" w:eastAsia="Times New Roman" w:hAnsi="Consolas" w:cs="Times New Roman"/>
+          <w:rFonts w:ascii="Consolas" w:hAnsi="Consolas"/>
           <w:noProof/>
           <w:color w:val="F79646" w:themeColor="accent6"/>
           <w:sz w:val="21"/>
           <w:szCs w:val="21"/>
-          <w:lang w:val="en-US" w:bidi="km-KH"/>
+          <w:lang w:val="en-US"/>
         </w:rPr>
         <w:t xml:space="preserve"> Change this line</w:t>
       </w:r>
@@ -5631,22 +6017,22 @@
         <w:shd w:val="clear" w:color="auto" w:fill="FFFFFF"/>
         <w:spacing w:line="285" w:lineRule="atLeast"/>
         <w:rPr>
-          <w:rFonts w:ascii="Consolas" w:eastAsia="Times New Roman" w:hAnsi="Consolas" w:cs="Times New Roman"/>
+          <w:rFonts w:ascii="Consolas" w:hAnsi="Consolas"/>
           <w:noProof/>
           <w:color w:val="000000" w:themeColor="text1"/>
           <w:sz w:val="21"/>
           <w:szCs w:val="21"/>
-          <w:lang w:val="en-US" w:bidi="km-KH"/>
-        </w:rPr>
-      </w:pPr>
-      <w:r>
-        <w:rPr>
-          <w:rFonts w:ascii="Consolas" w:eastAsia="Times New Roman" w:hAnsi="Consolas" w:cs="Times New Roman"/>
+          <w:lang w:val="en-US"/>
+        </w:rPr>
+      </w:pPr>
+      <w:r>
+        <w:rPr>
+          <w:rFonts w:ascii="Consolas" w:hAnsi="Consolas"/>
           <w:noProof/>
           <w:color w:val="000000" w:themeColor="text1"/>
           <w:sz w:val="21"/>
           <w:szCs w:val="21"/>
-          <w:lang w:val="en-US" w:bidi="km-KH"/>
+          <w:lang w:val="en-US"/>
         </w:rPr>
         <w:t>    return _createAnimatedRoute(screen, begin, end);</w:t>
       </w:r>
@@ -5662,22 +6048,22 @@
         <w:shd w:val="clear" w:color="auto" w:fill="FFFFFF"/>
         <w:spacing w:line="285" w:lineRule="atLeast"/>
         <w:rPr>
-          <w:rFonts w:ascii="Consolas" w:eastAsia="Times New Roman" w:hAnsi="Consolas" w:cs="Times New Roman"/>
+          <w:rFonts w:ascii="Consolas" w:hAnsi="Consolas"/>
           <w:noProof/>
           <w:color w:val="000000" w:themeColor="text1"/>
           <w:sz w:val="21"/>
           <w:szCs w:val="21"/>
-          <w:lang w:val="en-US" w:bidi="km-KH"/>
-        </w:rPr>
-      </w:pPr>
-      <w:r>
-        <w:rPr>
-          <w:rFonts w:ascii="Consolas" w:eastAsia="Times New Roman" w:hAnsi="Consolas" w:cs="Times New Roman"/>
+          <w:lang w:val="en-US"/>
+        </w:rPr>
+      </w:pPr>
+      <w:r>
+        <w:rPr>
+          <w:rFonts w:ascii="Consolas" w:hAnsi="Consolas"/>
           <w:noProof/>
           <w:color w:val="000000" w:themeColor="text1"/>
           <w:sz w:val="21"/>
           <w:szCs w:val="21"/>
-          <w:lang w:val="en-US" w:bidi="km-KH"/>
+          <w:lang w:val="en-US"/>
         </w:rPr>
         <w:t>  }</w:t>
       </w:r>
@@ -5693,12 +6079,12 @@
         <w:shd w:val="clear" w:color="auto" w:fill="FFFFFF"/>
         <w:spacing w:line="285" w:lineRule="atLeast"/>
         <w:rPr>
-          <w:rFonts w:ascii="Consolas" w:eastAsia="Times New Roman" w:hAnsi="Consolas" w:cs="Times New Roman"/>
+          <w:rFonts w:ascii="Consolas" w:hAnsi="Consolas"/>
           <w:noProof/>
           <w:color w:val="000000" w:themeColor="text1"/>
           <w:sz w:val="21"/>
           <w:szCs w:val="21"/>
-          <w:lang w:val="en-US" w:bidi="km-KH"/>
+          <w:lang w:val="en-US"/>
         </w:rPr>
       </w:pPr>
     </w:p>
@@ -5810,13 +6196,13 @@
         <w:rPr>
           <w:rFonts w:asciiTheme="majorHAnsi" w:hAnsiTheme="majorHAnsi" w:cstheme="majorHAnsi"/>
           <w:noProof/>
-          <w:lang w:val="en-US" w:bidi="km-KH"/>
+          <w:lang w:val="en-US"/>
         </w:rPr>
       </w:pPr>
       <w:r>
         <w:rPr>
           <w:noProof/>
-          <w:lang w:val="en-US" w:bidi="km-KH"/>
+          <w:lang w:val="en-US"/>
         </w:rPr>
         <w:br w:type="page"/>
       </w:r>
@@ -6580,13 +6966,13 @@
         <w:rPr>
           <w:rFonts w:asciiTheme="majorHAnsi" w:hAnsiTheme="majorHAnsi" w:cstheme="majorHAnsi"/>
           <w:noProof/>
-          <w:lang w:val="en-US" w:bidi="km-KH"/>
+          <w:lang w:val="en-US"/>
         </w:rPr>
       </w:pPr>
       <w:r>
         <w:rPr>
           <w:noProof/>
-          <w:lang w:val="en-US" w:bidi="km-KH"/>
+          <w:lang w:val="en-US"/>
         </w:rPr>
         <w:br w:type="page"/>
       </w:r>
@@ -7038,9 +7424,6 @@
 <w:endnotes xmlns:wpc="http://schemas.microsoft.com/office/word/2010/wordprocessingCanvas" xmlns:cx="http://schemas.microsoft.com/office/drawing/2014/chartex" xmlns:cx1="http://schemas.microsoft.com/office/drawing/2015/9/8/chartex" xmlns:cx2="http://schemas.microsoft.com/office/drawing/2015/10/21/chartex" xmlns:cx3="http://schemas.microsoft.com/office/drawing/2016/5/9/chartex" xmlns:cx4="http://schemas.microsoft.com/office/drawing/2016/5/10/chartex" xmlns:cx5="http://schemas.microsoft.com/office/drawing/2016/5/11/chartex" xmlns:cx6="http://schemas.microsoft.com/office/drawing/2016/5/12/chartex" xmlns:cx7="http://schemas.microsoft.com/office/drawing/2016/5/13/chartex" xmlns:cx8="http://schemas.microsoft.com/office/drawing/2016/5/14/chartex" xmlns:mc="http://schemas.openxmlformats.org/markup-compatibility/2006" xmlns:aink="http://schemas.microsoft.com/office/drawing/2016/ink" xmlns:am3d="http://schemas.microsoft.com/office/drawing/2017/model3d" xmlns:o="urn:schemas-microsoft-com:office:office" xmlns:oel="http://schemas.microsoft.com/office/2019/extlst" xmlns:r="http://schemas.openxmlformats.org/officeDocument/2006/relationships" xmlns:m="http://schemas.openxmlformats.org/officeDocument/2006/math" xmlns:v="urn:schemas-microsoft-com:vml" xmlns:wp14="http://schemas.microsoft.com/office/word/2010/wordprocessingDrawing" xmlns:wp="http://schemas.openxmlformats.org/drawingml/2006/wordprocessingDrawing" xmlns:w10="urn:schemas-microsoft-com:office:word" xmlns:w="http://schemas.openxmlformats.org/wordprocessingml/2006/main" xmlns:w14="http://schemas.microsoft.com/office/word/2010/wordml" xmlns:w15="http://schemas.microsoft.com/office/word/2012/wordml" xmlns:w16cex="http://schemas.microsoft.com/office/word/2018/wordml/cex" xmlns:w16cid="http://schemas.microsoft.com/office/word/2016/wordml/cid" xmlns:w16="http://schemas.microsoft.com/office/word/2018/wordml" xmlns:w16du="http://schemas.microsoft.com/office/word/2023/wordml/word16du" xmlns:w16sdtdh="http://schemas.microsoft.com/office/word/2020/wordml/sdtdatahash" xmlns:w16sdtfl="http://schemas.microsoft.com/office/word/2024/wordml/sdtformatlock" xmlns:w16se="http://schemas.microsoft.com/office/word/2015/wordml/symex" xmlns:wpg="http://schemas.microsoft.com/office/word/2010/wordprocessingGroup" xmlns:wpi="http://schemas.microsoft.com/office/word/2010/wordprocessingInk" xmlns:wne="http://schemas.microsoft.com/office/word/2006/wordml" xmlns:wps="http://schemas.microsoft.com/office/word/2010/wordprocessingShape" mc:Ignorable="w14 w15 w16se w16cid w16 w16cex w16sdtdh w16sdtfl w16du wp14">
   <w:endnote w:type="separator" w:id="-1">
     <w:p>
-      <w:pPr>
-        <w:spacing w:line="240" w:lineRule="auto"/>
-      </w:pPr>
       <w:r>
         <w:separator/>
       </w:r>
@@ -7048,9 +7431,6 @@
   </w:endnote>
   <w:endnote w:type="continuationSeparator" w:id="0">
     <w:p>
-      <w:pPr>
-        <w:spacing w:line="240" w:lineRule="auto"/>
-      </w:pPr>
       <w:r>
         <w:continuationSeparator/>
       </w:r>
@@ -7074,7 +7454,6 @@
         <w:tab w:val="center" w:pos="4680"/>
         <w:tab w:val="right" w:pos="9360"/>
       </w:tabs>
-      <w:spacing w:line="240" w:lineRule="auto"/>
       <w:jc w:val="center"/>
       <w:rPr>
         <w:color w:val="000000"/>
@@ -7088,9 +7467,6 @@
 <w:footnotes xmlns:wpc="http://schemas.microsoft.com/office/word/2010/wordprocessingCanvas" xmlns:cx="http://schemas.microsoft.com/office/drawing/2014/chartex" xmlns:cx1="http://schemas.microsoft.com/office/drawing/2015/9/8/chartex" xmlns:cx2="http://schemas.microsoft.com/office/drawing/2015/10/21/chartex" xmlns:cx3="http://schemas.microsoft.com/office/drawing/2016/5/9/chartex" xmlns:cx4="http://schemas.microsoft.com/office/drawing/2016/5/10/chartex" xmlns:cx5="http://schemas.microsoft.com/office/drawing/2016/5/11/chartex" xmlns:cx6="http://schemas.microsoft.com/office/drawing/2016/5/12/chartex" xmlns:cx7="http://schemas.microsoft.com/office/drawing/2016/5/13/chartex" xmlns:cx8="http://schemas.microsoft.com/office/drawing/2016/5/14/chartex" xmlns:mc="http://schemas.openxmlformats.org/markup-compatibility/2006" xmlns:aink="http://schemas.microsoft.com/office/drawing/2016/ink" xmlns:am3d="http://schemas.microsoft.com/office/drawing/2017/model3d" xmlns:o="urn:schemas-microsoft-com:office:office" xmlns:oel="http://schemas.microsoft.com/office/2019/extlst" xmlns:r="http://schemas.openxmlformats.org/officeDocument/2006/relationships" xmlns:m="http://schemas.openxmlformats.org/officeDocument/2006/math" xmlns:v="urn:schemas-microsoft-com:vml" xmlns:wp14="http://schemas.microsoft.com/office/word/2010/wordprocessingDrawing" xmlns:wp="http://schemas.openxmlformats.org/drawingml/2006/wordprocessingDrawing" xmlns:w10="urn:schemas-microsoft-com:office:word" xmlns:w="http://schemas.openxmlformats.org/wordprocessingml/2006/main" xmlns:w14="http://schemas.microsoft.com/office/word/2010/wordml" xmlns:w15="http://schemas.microsoft.com/office/word/2012/wordml" xmlns:w16cex="http://schemas.microsoft.com/office/word/2018/wordml/cex" xmlns:w16cid="http://schemas.microsoft.com/office/word/2016/wordml/cid" xmlns:w16="http://schemas.microsoft.com/office/word/2018/wordml" xmlns:w16du="http://schemas.microsoft.com/office/word/2023/wordml/word16du" xmlns:w16sdtdh="http://schemas.microsoft.com/office/word/2020/wordml/sdtdatahash" xmlns:w16sdtfl="http://schemas.microsoft.com/office/word/2024/wordml/sdtformatlock" xmlns:w16se="http://schemas.microsoft.com/office/word/2015/wordml/symex" xmlns:wpg="http://schemas.microsoft.com/office/word/2010/wordprocessingGroup" xmlns:wpi="http://schemas.microsoft.com/office/word/2010/wordprocessingInk" xmlns:wne="http://schemas.microsoft.com/office/word/2006/wordml" xmlns:wps="http://schemas.microsoft.com/office/word/2010/wordprocessingShape" mc:Ignorable="w14 w15 w16se w16cid w16 w16cex w16sdtdh w16sdtfl w16du wp14">
   <w:footnote w:type="separator" w:id="-1">
     <w:p>
-      <w:pPr>
-        <w:spacing w:line="240" w:lineRule="auto"/>
-      </w:pPr>
       <w:r>
         <w:separator/>
       </w:r>
@@ -7098,9 +7474,6 @@
   </w:footnote>
   <w:footnote w:type="continuationSeparator" w:id="0">
     <w:p>
-      <w:pPr>
-        <w:spacing w:line="240" w:lineRule="auto"/>
-      </w:pPr>
       <w:r>
         <w:continuationSeparator/>
       </w:r>
@@ -7124,7 +7497,6 @@
         <w:tab w:val="center" w:pos="4680"/>
         <w:tab w:val="right" w:pos="9360"/>
       </w:tabs>
-      <w:spacing w:line="240" w:lineRule="auto"/>
       <w:jc w:val="center"/>
       <w:rPr>
         <w:color w:val="000000"/>
@@ -7155,7 +7527,6 @@
         <w:tab w:val="center" w:pos="4680"/>
         <w:tab w:val="right" w:pos="9360"/>
       </w:tabs>
-      <w:spacing w:line="240" w:lineRule="auto"/>
       <w:jc w:val="center"/>
       <w:rPr>
         <w:color w:val="000000"/>
@@ -7281,7 +7652,7 @@
         <v:path o:extrusionok="f" gradientshapeok="t" o:connecttype="rect"/>
         <o:lock v:ext="edit" aspectratio="t"/>
       </v:shapetype>
-      <v:shape id="_x0000_i1026" type="#_x0000_t75" style="width:76.55pt;height:76.55pt;visibility:visible;mso-wrap-style:square" o:bullet="t">
+      <v:shape id="_x0000_i1052" type="#_x0000_t75" style="width:76.55pt;height:76.55pt;visibility:visible;mso-wrap-style:square" o:bullet="t">
         <v:imagedata r:id="rId1" o:title=""/>
       </v:shape>
     </w:pict>
@@ -12728,6 +13099,16 @@
   <w:style w:type="paragraph" w:default="1" w:styleId="Normal">
     <w:name w:val="Normal"/>
     <w:qFormat/>
+    <w:rsid w:val="003B6996"/>
+    <w:pPr>
+      <w:spacing w:line="240" w:lineRule="auto"/>
+    </w:pPr>
+    <w:rPr>
+      <w:rFonts w:ascii="Times New Roman" w:eastAsia="Times New Roman" w:hAnsi="Times New Roman" w:cs="Times New Roman"/>
+      <w:sz w:val="24"/>
+      <w:szCs w:val="24"/>
+      <w:lang w:val="en-KH" w:bidi="km-KH"/>
+    </w:rPr>
   </w:style>
   <w:style w:type="paragraph" w:styleId="Heading1">
     <w:name w:val="heading 1"/>
@@ -12739,7 +13120,7 @@
     <w:pPr>
       <w:keepNext/>
       <w:keepLines/>
-      <w:spacing w:before="400" w:after="120"/>
+      <w:spacing w:before="400" w:after="120" w:line="276" w:lineRule="auto"/>
       <w:outlineLvl w:val="0"/>
     </w:pPr>
     <w:rPr>
@@ -12748,6 +13129,7 @@
       <w:color w:val="00B0F0"/>
       <w:sz w:val="48"/>
       <w:szCs w:val="48"/>
+      <w:lang w:val="en" w:bidi="ar-SA"/>
     </w:rPr>
   </w:style>
   <w:style w:type="paragraph" w:styleId="Heading2">
@@ -12760,12 +13142,14 @@
     <w:pPr>
       <w:keepNext/>
       <w:keepLines/>
-      <w:spacing w:before="360" w:after="120"/>
+      <w:spacing w:before="360" w:after="120" w:line="276" w:lineRule="auto"/>
       <w:outlineLvl w:val="1"/>
     </w:pPr>
     <w:rPr>
+      <w:rFonts w:ascii="Arial" w:eastAsia="Arial" w:hAnsi="Arial" w:cs="Arial"/>
       <w:sz w:val="32"/>
       <w:szCs w:val="32"/>
+      <w:lang w:val="en" w:bidi="ar-SA"/>
     </w:rPr>
   </w:style>
   <w:style w:type="paragraph" w:styleId="Heading3">
@@ -12778,13 +13162,15 @@
     <w:pPr>
       <w:keepNext/>
       <w:keepLines/>
-      <w:spacing w:before="320" w:after="80"/>
+      <w:spacing w:before="320" w:after="80" w:line="276" w:lineRule="auto"/>
       <w:outlineLvl w:val="2"/>
     </w:pPr>
     <w:rPr>
+      <w:rFonts w:ascii="Arial" w:eastAsia="Arial" w:hAnsi="Arial" w:cs="Arial"/>
       <w:color w:val="434343"/>
       <w:sz w:val="28"/>
       <w:szCs w:val="28"/>
+      <w:lang w:val="en" w:bidi="ar-SA"/>
     </w:rPr>
   </w:style>
   <w:style w:type="paragraph" w:styleId="Heading4">
@@ -12798,14 +13184,15 @@
     <w:pPr>
       <w:keepNext/>
       <w:keepLines/>
-      <w:spacing w:before="280" w:after="80"/>
+      <w:spacing w:before="280" w:after="80" w:line="276" w:lineRule="auto"/>
       <w:outlineLvl w:val="3"/>
     </w:pPr>
     <w:rPr>
-      <w:rFonts w:asciiTheme="majorHAnsi" w:hAnsiTheme="majorHAnsi" w:cstheme="majorHAnsi"/>
+      <w:rFonts w:asciiTheme="majorHAnsi" w:eastAsia="Arial" w:hAnsiTheme="majorHAnsi" w:cstheme="majorHAnsi"/>
       <w:color w:val="666666"/>
       <w:sz w:val="28"/>
       <w:szCs w:val="28"/>
+      <w:lang w:val="en" w:bidi="ar-SA"/>
     </w:rPr>
   </w:style>
   <w:style w:type="paragraph" w:styleId="Heading5">
@@ -12819,11 +13206,15 @@
     <w:pPr>
       <w:keepNext/>
       <w:keepLines/>
-      <w:spacing w:before="240" w:after="80"/>
+      <w:spacing w:before="240" w:after="80" w:line="276" w:lineRule="auto"/>
       <w:outlineLvl w:val="4"/>
     </w:pPr>
     <w:rPr>
+      <w:rFonts w:ascii="Arial" w:eastAsia="Arial" w:hAnsi="Arial" w:cs="Arial"/>
       <w:color w:val="666666"/>
+      <w:sz w:val="22"/>
+      <w:szCs w:val="22"/>
+      <w:lang w:val="en" w:bidi="ar-SA"/>
     </w:rPr>
   </w:style>
   <w:style w:type="paragraph" w:styleId="Heading6">
@@ -12837,12 +13228,16 @@
     <w:pPr>
       <w:keepNext/>
       <w:keepLines/>
-      <w:spacing w:before="240" w:after="80"/>
+      <w:spacing w:before="240" w:after="80" w:line="276" w:lineRule="auto"/>
       <w:outlineLvl w:val="5"/>
     </w:pPr>
     <w:rPr>
+      <w:rFonts w:ascii="Arial" w:eastAsia="Arial" w:hAnsi="Arial" w:cs="Arial"/>
       <w:i/>
       <w:color w:val="666666"/>
+      <w:sz w:val="22"/>
+      <w:szCs w:val="22"/>
+      <w:lang w:val="en" w:bidi="ar-SA"/>
     </w:rPr>
   </w:style>
   <w:style w:type="character" w:default="1" w:styleId="DefaultParagraphFont">
@@ -12883,7 +13278,7 @@
       <w:keepNext/>
       <w:keepLines/>
       <w:shd w:val="clear" w:color="auto" w:fill="C2D69B" w:themeFill="accent3" w:themeFillTint="99"/>
-      <w:spacing w:before="400" w:after="120"/>
+      <w:spacing w:before="400" w:after="120" w:line="276" w:lineRule="auto"/>
       <w:jc w:val="center"/>
     </w:pPr>
     <w:rPr>
@@ -12893,6 +13288,7 @@
       <w:color w:val="000000"/>
       <w:sz w:val="50"/>
       <w:szCs w:val="50"/>
+      <w:lang w:val="en" w:bidi="ar-SA"/>
     </w:rPr>
   </w:style>
   <w:style w:type="paragraph" w:styleId="Subtitle">
@@ -12904,12 +13300,14 @@
     <w:pPr>
       <w:keepNext/>
       <w:keepLines/>
-      <w:spacing w:after="320"/>
+      <w:spacing w:after="320" w:line="276" w:lineRule="auto"/>
     </w:pPr>
     <w:rPr>
+      <w:rFonts w:ascii="Arial" w:eastAsia="Arial" w:hAnsi="Arial" w:cs="Arial"/>
       <w:color w:val="666666"/>
       <w:sz w:val="30"/>
       <w:szCs w:val="30"/>
+      <w:lang w:val="en" w:bidi="ar-SA"/>
     </w:rPr>
   </w:style>
   <w:style w:type="paragraph" w:styleId="ListParagraph">
@@ -12919,9 +13317,16 @@
     <w:qFormat/>
     <w:rsid w:val="00BC24B1"/>
     <w:pPr>
+      <w:spacing w:line="276" w:lineRule="auto"/>
       <w:ind w:left="720"/>
       <w:contextualSpacing/>
     </w:pPr>
+    <w:rPr>
+      <w:rFonts w:ascii="Arial" w:eastAsia="Arial" w:hAnsi="Arial" w:cs="Arial"/>
+      <w:sz w:val="22"/>
+      <w:szCs w:val="22"/>
+      <w:lang w:val="en" w:bidi="ar-SA"/>
+    </w:rPr>
   </w:style>
   <w:style w:type="paragraph" w:styleId="Header">
     <w:name w:val="header"/>
@@ -12935,8 +13340,13 @@
         <w:tab w:val="center" w:pos="4680"/>
         <w:tab w:val="right" w:pos="9360"/>
       </w:tabs>
-      <w:spacing w:line="240" w:lineRule="auto"/>
     </w:pPr>
+    <w:rPr>
+      <w:rFonts w:ascii="Arial" w:eastAsia="Arial" w:hAnsi="Arial" w:cs="Arial"/>
+      <w:sz w:val="22"/>
+      <w:szCs w:val="22"/>
+      <w:lang w:val="en" w:bidi="ar-SA"/>
+    </w:rPr>
   </w:style>
   <w:style w:type="character" w:customStyle="1" w:styleId="HeaderChar">
     <w:name w:val="Header Char"/>
@@ -12957,8 +13367,13 @@
         <w:tab w:val="center" w:pos="4680"/>
         <w:tab w:val="right" w:pos="9360"/>
       </w:tabs>
-      <w:spacing w:line="240" w:lineRule="auto"/>
     </w:pPr>
+    <w:rPr>
+      <w:rFonts w:ascii="Arial" w:eastAsia="Arial" w:hAnsi="Arial" w:cs="Arial"/>
+      <w:sz w:val="22"/>
+      <w:szCs w:val="22"/>
+      <w:lang w:val="en" w:bidi="ar-SA"/>
+    </w:rPr>
   </w:style>
   <w:style w:type="character" w:customStyle="1" w:styleId="FooterChar">
     <w:name w:val="Footer Char"/>
@@ -13040,13 +13455,10 @@
     <w:unhideWhenUsed/>
     <w:rsid w:val="002378AE"/>
     <w:pPr>
-      <w:spacing w:before="100" w:beforeAutospacing="1" w:after="100" w:afterAutospacing="1" w:line="240" w:lineRule="auto"/>
+      <w:spacing w:before="100" w:beforeAutospacing="1" w:after="100" w:afterAutospacing="1"/>
     </w:pPr>
     <w:rPr>
-      <w:rFonts w:ascii="Times New Roman" w:eastAsia="Times New Roman" w:hAnsi="Times New Roman" w:cs="Times New Roman"/>
-      <w:sz w:val="24"/>
-      <w:szCs w:val="24"/>
-      <w:lang w:val="en-US" w:bidi="km-KH"/>
+      <w:lang w:val="en-US"/>
     </w:rPr>
   </w:style>
   <w:style w:type="character" w:styleId="Strong">
@@ -13100,13 +13512,12 @@
         <w:tab w:val="left" w:pos="13740"/>
         <w:tab w:val="left" w:pos="14656"/>
       </w:tabs>
-      <w:spacing w:line="240" w:lineRule="auto"/>
     </w:pPr>
     <w:rPr>
-      <w:rFonts w:ascii="Courier New" w:eastAsia="Times New Roman" w:hAnsi="Courier New" w:cs="Courier New"/>
+      <w:rFonts w:ascii="Courier New" w:hAnsi="Courier New" w:cs="Courier New"/>
       <w:sz w:val="20"/>
       <w:szCs w:val="20"/>
-      <w:lang w:val="en-US" w:bidi="km-KH"/>
+      <w:lang w:val="en-US"/>
     </w:rPr>
   </w:style>
   <w:style w:type="character" w:customStyle="1" w:styleId="HTMLPreformattedChar">
@@ -13447,10 +13858,6 @@
 </file>
 
 <file path=customXml/item1.xml><?xml version="1.0" encoding="utf-8"?>
-<b:Sources xmlns:b="http://schemas.openxmlformats.org/officeDocument/2006/bibliography" xmlns="http://schemas.openxmlformats.org/officeDocument/2006/bibliography" SelectedStyle="\APASixthEditionOfficeOnline.xsl" StyleName="APA" Version="6"/>
-</file>
-
-<file path=customXml/item2.xml><?xml version="1.0" encoding="utf-8"?>
 <?mso-contentType ?>
 <FormTemplates xmlns="http://schemas.microsoft.com/sharepoint/v3/contenttype/forms">
   <Display>DocumentLibraryForm</Display>
@@ -13459,10 +13866,16 @@
 </FormTemplates>
 </file>
 
+<file path=customXml/item2.xml><?xml version="1.0" encoding="utf-8"?>
+<b:Sources xmlns:b="http://schemas.openxmlformats.org/officeDocument/2006/bibliography" xmlns="http://schemas.openxmlformats.org/officeDocument/2006/bibliography" SelectedStyle="\APASixthEditionOfficeOnline.xsl" StyleName="APA" Version="6"/>
+</file>
+
 <file path=customXml/item3.xml><?xml version="1.0" encoding="utf-8"?>
-<go:gDocsCustomXmlDataStorage xmlns:go="http://customooxmlschemas.google.com/" xmlns:r="http://schemas.openxmlformats.org/officeDocument/2006/relationships" uri="GoogleDocsCustomDataVersion2">
-  <go:docsCustomData xmlns:go="http://customooxmlschemas.google.com/" roundtripDataSignature="AMtx7mh1ngyAXwojw/0a+AUFn014TxzePQ==">CgMxLjAyCGguZ2pkZ3hzMgloLjMwajB6bGw4AHIhMVBsY1BPdjJFYkdqM0p6NXB3T3hEUDdaRERiWnZlZ2I0</go:docsCustomData>
-</go:gDocsCustomXmlDataStorage>
+<p:properties xmlns:p="http://schemas.microsoft.com/office/2006/metadata/properties" xmlns:xsi="http://www.w3.org/2001/XMLSchema-instance" xmlns:pc="http://schemas.microsoft.com/office/infopath/2007/PartnerControls">
+  <documentManagement>
+    <ReferenceId xmlns="9485b8c9-8a36-4fbc-a752-1bddb70cc284" xsi:nil="true"/>
+  </documentManagement>
+</p:properties>
 </file>
 
 <file path=customXml/item4.xml><?xml version="1.0" encoding="utf-8"?>
@@ -13592,14 +14005,20 @@
 </file>
 
 <file path=customXml/item5.xml><?xml version="1.0" encoding="utf-8"?>
-<p:properties xmlns:p="http://schemas.microsoft.com/office/2006/metadata/properties" xmlns:xsi="http://www.w3.org/2001/XMLSchema-instance" xmlns:pc="http://schemas.microsoft.com/office/infopath/2007/PartnerControls">
-  <documentManagement>
-    <ReferenceId xmlns="9485b8c9-8a36-4fbc-a752-1bddb70cc284" xsi:nil="true"/>
-  </documentManagement>
-</p:properties>
+<go:gDocsCustomXmlDataStorage xmlns:go="http://customooxmlschemas.google.com/" xmlns:r="http://schemas.openxmlformats.org/officeDocument/2006/relationships" uri="GoogleDocsCustomDataVersion2">
+  <go:docsCustomData xmlns:go="http://customooxmlschemas.google.com/" roundtripDataSignature="AMtx7mh1ngyAXwojw/0a+AUFn014TxzePQ==">CgMxLjAyCGguZ2pkZ3hzMgloLjMwajB6bGw4AHIhMVBsY1BPdjJFYkdqM0p6NXB3T3hEUDdaRERiWnZlZ2I0</go:docsCustomData>
+</go:gDocsCustomXmlDataStorage>
 </file>
 
 <file path=customXml/itemProps1.xml><?xml version="1.0" encoding="utf-8"?>
+<ds:datastoreItem xmlns:ds="http://schemas.openxmlformats.org/officeDocument/2006/customXml" ds:itemID="{3F9DC969-8369-41B8-8B02-BC7CB1DA18BE}">
+  <ds:schemaRefs>
+    <ds:schemaRef ds:uri="http://schemas.microsoft.com/sharepoint/v3/contenttype/forms"/>
+  </ds:schemaRefs>
+</ds:datastoreItem>
+</file>
+
+<file path=customXml/itemProps2.xml><?xml version="1.0" encoding="utf-8"?>
 <ds:datastoreItem xmlns:ds="http://schemas.openxmlformats.org/officeDocument/2006/customXml" ds:itemID="{41B4A913-4E6D-4A3F-87EA-A9564D0DA758}">
   <ds:schemaRefs>
     <ds:schemaRef ds:uri="http://schemas.openxmlformats.org/officeDocument/2006/bibliography"/>
@@ -13607,19 +14026,12 @@
 </ds:datastoreItem>
 </file>
 
-<file path=customXml/itemProps2.xml><?xml version="1.0" encoding="utf-8"?>
-<ds:datastoreItem xmlns:ds="http://schemas.openxmlformats.org/officeDocument/2006/customXml" ds:itemID="{3F9DC969-8369-41B8-8B02-BC7CB1DA18BE}">
+<file path=customXml/itemProps3.xml><?xml version="1.0" encoding="utf-8"?>
+<ds:datastoreItem xmlns:ds="http://schemas.openxmlformats.org/officeDocument/2006/customXml" ds:itemID="{60862E31-AC07-40C7-AD73-60EEC325DB09}">
   <ds:schemaRefs>
-    <ds:schemaRef ds:uri="http://schemas.microsoft.com/sharepoint/v3/contenttype/forms"/>
-  </ds:schemaRefs>
-</ds:datastoreItem>
-</file>
-
-<file path=customXml/itemProps3.xml><?xml version="1.0" encoding="utf-8"?>
-<ds:datastoreItem xmlns:ds="http://schemas.openxmlformats.org/officeDocument/2006/customXml" ds:itemID="{11111111-1234-1234-1234-123412341234}">
-  <ds:schemaRefs>
-    <ds:schemaRef ds:uri="http://customooxmlschemas.google.com/"/>
-    <ds:schemaRef ds:uri="http://schemas.openxmlformats.org/officeDocument/2006/relationships"/>
+    <ds:schemaRef ds:uri="http://schemas.microsoft.com/office/2006/metadata/properties"/>
+    <ds:schemaRef ds:uri="http://schemas.microsoft.com/office/infopath/2007/PartnerControls"/>
+    <ds:schemaRef ds:uri="9485b8c9-8a36-4fbc-a752-1bddb70cc284"/>
   </ds:schemaRefs>
 </ds:datastoreItem>
 </file>
@@ -13643,11 +14055,10 @@
 </file>
 
 <file path=customXml/itemProps5.xml><?xml version="1.0" encoding="utf-8"?>
-<ds:datastoreItem xmlns:ds="http://schemas.openxmlformats.org/officeDocument/2006/customXml" ds:itemID="{60862E31-AC07-40C7-AD73-60EEC325DB09}">
+<ds:datastoreItem xmlns:ds="http://schemas.openxmlformats.org/officeDocument/2006/customXml" ds:itemID="{11111111-1234-1234-1234-123412341234}">
   <ds:schemaRefs>
-    <ds:schemaRef ds:uri="http://schemas.microsoft.com/office/2006/metadata/properties"/>
-    <ds:schemaRef ds:uri="http://schemas.microsoft.com/office/infopath/2007/PartnerControls"/>
-    <ds:schemaRef ds:uri="9485b8c9-8a36-4fbc-a752-1bddb70cc284"/>
+    <ds:schemaRef ds:uri="http://customooxmlschemas.google.com/"/>
+    <ds:schemaRef ds:uri="http://schemas.openxmlformats.org/officeDocument/2006/relationships"/>
   </ds:schemaRefs>
 </ds:datastoreItem>
 </file>
</xml_diff>